<commit_message>
Added another projectile + sounds
</commit_message>
<xml_diff>
--- a/graphics/characters/Character Information.docx
+++ b/graphics/characters/Character Information.docx
@@ -776,8 +776,6 @@
             <w:r>
               <w:t xml:space="preserve"> bullet</w:t>
             </w:r>
-            <w:bookmarkStart w:id="0" w:name="_GoBack"/>
-            <w:bookmarkEnd w:id="0"/>
             <w:r>
               <w:t xml:space="preserve"> projectiles from pistol which deal a lot of damage</w:t>
             </w:r>
@@ -843,6 +841,145 @@
             </w:pPr>
             <w:r>
               <w:t>Hat comes off when defeated</w:t>
+            </w:r>
+            <w:r>
+              <w:t xml:space="preserve"> the first time</w:t>
+            </w:r>
+          </w:p>
+          <w:p>
+            <w:pPr>
+              <w:pStyle w:val="ListParagraph"/>
+              <w:numPr>
+                <w:ilvl w:val="0"/>
+                <w:numId w:val="2"/>
+              </w:numPr>
+              <w:cnfStyle w:val="000000100000" w:firstRow="0" w:lastRow="0" w:firstColumn="0" w:lastColumn="0" w:oddVBand="0" w:evenVBand="0" w:oddHBand="1" w:evenHBand="0" w:firstRowFirstColumn="0" w:firstRowLastColumn="0" w:lastRowFirstColumn="0" w:lastRowLastColumn="0"/>
+            </w:pPr>
+            <w:r>
+              <w:t>When first ‘defeated’ its health goes back up and player must defeat again</w:t>
+            </w:r>
+            <w:bookmarkStart w:id="0" w:name="_GoBack"/>
+            <w:bookmarkEnd w:id="0"/>
+          </w:p>
+        </w:tc>
+      </w:tr>
+      <w:tr>
+        <w:trPr>
+          <w:trHeight w:val="611"/>
+        </w:trPr>
+        <w:tc>
+          <w:tcPr>
+            <w:cnfStyle w:val="001000000000" w:firstRow="0" w:lastRow="0" w:firstColumn="1" w:lastColumn="0" w:oddVBand="0" w:evenVBand="0" w:oddHBand="0" w:evenHBand="0" w:firstRowFirstColumn="0" w:firstRowLastColumn="0" w:lastRowFirstColumn="0" w:lastRowLastColumn="0"/>
+            <w:tcW w:w="1756" w:type="dxa"/>
+          </w:tcPr>
+          <w:p>
+            <w:pPr>
+              <w:jc w:val="center"/>
+            </w:pPr>
+            <w:r>
+              <w:lastRenderedPageBreak/>
+              <w:t>General</w:t>
+            </w:r>
+          </w:p>
+        </w:tc>
+        <w:tc>
+          <w:tcPr>
+            <w:tcW w:w="3985" w:type="dxa"/>
+          </w:tcPr>
+          <w:p>
+            <w:pPr>
+              <w:pStyle w:val="ListParagraph"/>
+              <w:numPr>
+                <w:ilvl w:val="0"/>
+                <w:numId w:val="2"/>
+              </w:numPr>
+              <w:cnfStyle w:val="000000000000" w:firstRow="0" w:lastRow="0" w:firstColumn="0" w:lastColumn="0" w:oddVBand="0" w:evenVBand="0" w:oddHBand="0" w:evenHBand="0" w:firstRowFirstColumn="0" w:firstRowLastColumn="0" w:lastRowFirstColumn="0" w:lastRowLastColumn="0"/>
+            </w:pPr>
+            <w:r>
+              <w:t>Mini General’s sibling</w:t>
+            </w:r>
+          </w:p>
+          <w:p>
+            <w:pPr>
+              <w:pStyle w:val="ListParagraph"/>
+              <w:numPr>
+                <w:ilvl w:val="0"/>
+                <w:numId w:val="2"/>
+              </w:numPr>
+              <w:cnfStyle w:val="000000000000" w:firstRow="0" w:lastRow="0" w:firstColumn="0" w:lastColumn="0" w:oddVBand="0" w:evenVBand="0" w:oddHBand="0" w:evenHBand="0" w:firstRowFirstColumn="0" w:firstRowLastColumn="0" w:lastRowFirstColumn="0" w:lastRowLastColumn="0"/>
+            </w:pPr>
+            <w:r>
+              <w:t>Boss</w:t>
+            </w:r>
+          </w:p>
+          <w:p>
+            <w:pPr>
+              <w:pStyle w:val="ListParagraph"/>
+              <w:numPr>
+                <w:ilvl w:val="0"/>
+                <w:numId w:val="2"/>
+              </w:numPr>
+              <w:cnfStyle w:val="000000000000" w:firstRow="0" w:lastRow="0" w:firstColumn="0" w:lastColumn="0" w:oddVBand="0" w:evenVBand="0" w:oddHBand="0" w:evenHBand="0" w:firstRowFirstColumn="0" w:firstRowLastColumn="0" w:lastRowFirstColumn="0" w:lastRowLastColumn="0"/>
+            </w:pPr>
+            <w:r>
+              <w:t>Has more health than the mini General</w:t>
+            </w:r>
+          </w:p>
+          <w:p>
+            <w:pPr>
+              <w:pStyle w:val="ListParagraph"/>
+              <w:numPr>
+                <w:ilvl w:val="0"/>
+                <w:numId w:val="2"/>
+              </w:numPr>
+              <w:cnfStyle w:val="000000000000" w:firstRow="0" w:lastRow="0" w:firstColumn="0" w:lastColumn="0" w:oddVBand="0" w:evenVBand="0" w:oddHBand="0" w:evenHBand="0" w:firstRowFirstColumn="0" w:firstRowLastColumn="0" w:lastRowFirstColumn="0" w:lastRowLastColumn="0"/>
+            </w:pPr>
+            <w:r>
+              <w:t>Deals damage by punching the player</w:t>
+            </w:r>
+          </w:p>
+          <w:p>
+            <w:pPr>
+              <w:pStyle w:val="ListParagraph"/>
+              <w:numPr>
+                <w:ilvl w:val="0"/>
+                <w:numId w:val="2"/>
+              </w:numPr>
+              <w:cnfStyle w:val="000000000000" w:firstRow="0" w:lastRow="0" w:firstColumn="0" w:lastColumn="0" w:oddVBand="0" w:evenVBand="0" w:oddHBand="0" w:evenHBand="0" w:firstRowFirstColumn="0" w:firstRowLastColumn="0" w:lastRowFirstColumn="0" w:lastRowLastColumn="0"/>
+            </w:pPr>
+            <w:r>
+              <w:t>Punching the player deals a lot of damage</w:t>
+            </w:r>
+          </w:p>
+        </w:tc>
+        <w:tc>
+          <w:tcPr>
+            <w:tcW w:w="3285" w:type="dxa"/>
+          </w:tcPr>
+          <w:p>
+            <w:pPr>
+              <w:pStyle w:val="ListParagraph"/>
+              <w:numPr>
+                <w:ilvl w:val="0"/>
+                <w:numId w:val="2"/>
+              </w:numPr>
+              <w:cnfStyle w:val="000000000000" w:firstRow="0" w:lastRow="0" w:firstColumn="0" w:lastColumn="0" w:oddVBand="0" w:evenVBand="0" w:oddHBand="0" w:evenHBand="0" w:firstRowFirstColumn="0" w:firstRowLastColumn="0" w:lastRowFirstColumn="0" w:lastRowLastColumn="0"/>
+            </w:pPr>
+            <w:r>
+              <w:t>Can be defeated through powerups and normal attacks</w:t>
+            </w:r>
+          </w:p>
+          <w:p>
+            <w:pPr>
+              <w:pStyle w:val="ListParagraph"/>
+              <w:numPr>
+                <w:ilvl w:val="0"/>
+                <w:numId w:val="2"/>
+              </w:numPr>
+              <w:cnfStyle w:val="000000000000" w:firstRow="0" w:lastRow="0" w:firstColumn="0" w:lastColumn="0" w:oddVBand="0" w:evenVBand="0" w:oddHBand="0" w:evenHBand="0" w:firstRowFirstColumn="0" w:firstRowLastColumn="0" w:lastRowFirstColumn="0" w:lastRowLastColumn="0"/>
+            </w:pPr>
+            <w:r>
+              <w:t>Jumping on the general deals no damage</w:t>
             </w:r>
           </w:p>
         </w:tc>

</xml_diff>

<commit_message>
Add updated character information sheet
</commit_message>
<xml_diff>
--- a/graphics/characters/Character Information.docx
+++ b/graphics/characters/Character Information.docx
@@ -858,8 +858,6 @@
             <w:r>
               <w:t>When first ‘defeated’ its health goes back up and player must defeat again</w:t>
             </w:r>
-            <w:bookmarkStart w:id="0" w:name="_GoBack"/>
-            <w:bookmarkEnd w:id="0"/>
           </w:p>
         </w:tc>
       </w:tr>
@@ -981,6 +979,98 @@
             <w:r>
               <w:t>Jumping on the general deals no damage</w:t>
             </w:r>
+          </w:p>
+        </w:tc>
+      </w:tr>
+      <w:tr>
+        <w:trPr>
+          <w:cnfStyle w:val="000000100000" w:firstRow="0" w:lastRow="0" w:firstColumn="0" w:lastColumn="0" w:oddVBand="0" w:evenVBand="0" w:oddHBand="1" w:evenHBand="0" w:firstRowFirstColumn="0" w:firstRowLastColumn="0" w:lastRowFirstColumn="0" w:lastRowLastColumn="0"/>
+          <w:trHeight w:val="611"/>
+        </w:trPr>
+        <w:tc>
+          <w:tcPr>
+            <w:cnfStyle w:val="001000000000" w:firstRow="0" w:lastRow="0" w:firstColumn="1" w:lastColumn="0" w:oddVBand="0" w:evenVBand="0" w:oddHBand="0" w:evenHBand="0" w:firstRowFirstColumn="0" w:firstRowLastColumn="0" w:lastRowFirstColumn="0" w:lastRowLastColumn="0"/>
+            <w:tcW w:w="1756" w:type="dxa"/>
+          </w:tcPr>
+          <w:p>
+            <w:pPr>
+              <w:jc w:val="center"/>
+            </w:pPr>
+            <w:r>
+              <w:t>Trump</w:t>
+            </w:r>
+          </w:p>
+        </w:tc>
+        <w:tc>
+          <w:tcPr>
+            <w:tcW w:w="3985" w:type="dxa"/>
+          </w:tcPr>
+          <w:p>
+            <w:pPr>
+              <w:pStyle w:val="ListParagraph"/>
+              <w:numPr>
+                <w:ilvl w:val="0"/>
+                <w:numId w:val="2"/>
+              </w:numPr>
+              <w:cnfStyle w:val="000000100000" w:firstRow="0" w:lastRow="0" w:firstColumn="0" w:lastColumn="0" w:oddVBand="0" w:evenVBand="0" w:oddHBand="1" w:evenHBand="0" w:firstRowFirstColumn="0" w:firstRowLastColumn="0" w:lastRowFirstColumn="0" w:lastRowLastColumn="0"/>
+            </w:pPr>
+            <w:r>
+              <w:t xml:space="preserve">Has a lot of </w:t>
+            </w:r>
+            <w:proofErr w:type="gramStart"/>
+            <w:r>
+              <w:t>health</w:t>
+            </w:r>
+            <w:proofErr w:type="gramEnd"/>
+          </w:p>
+          <w:p>
+            <w:pPr>
+              <w:pStyle w:val="ListParagraph"/>
+              <w:numPr>
+                <w:ilvl w:val="0"/>
+                <w:numId w:val="2"/>
+              </w:numPr>
+              <w:cnfStyle w:val="000000100000" w:firstRow="0" w:lastRow="0" w:firstColumn="0" w:lastColumn="0" w:oddVBand="0" w:evenVBand="0" w:oddHBand="1" w:evenHBand="0" w:firstRowFirstColumn="0" w:firstRowLastColumn="0" w:lastRowFirstColumn="0" w:lastRowLastColumn="0"/>
+            </w:pPr>
+            <w:r>
+              <w:t>Shoots cannon bullets from arms</w:t>
+            </w:r>
+            <w:r>
+              <w:t xml:space="preserve"> which deal a lot of damage</w:t>
+            </w:r>
+          </w:p>
+        </w:tc>
+        <w:tc>
+          <w:tcPr>
+            <w:tcW w:w="3285" w:type="dxa"/>
+          </w:tcPr>
+          <w:p>
+            <w:pPr>
+              <w:pStyle w:val="ListParagraph"/>
+              <w:numPr>
+                <w:ilvl w:val="0"/>
+                <w:numId w:val="2"/>
+              </w:numPr>
+              <w:cnfStyle w:val="000000100000" w:firstRow="0" w:lastRow="0" w:firstColumn="0" w:lastColumn="0" w:oddVBand="0" w:evenVBand="0" w:oddHBand="1" w:evenHBand="0" w:firstRowFirstColumn="0" w:firstRowLastColumn="0" w:lastRowFirstColumn="0" w:lastRowLastColumn="0"/>
+            </w:pPr>
+            <w:r>
+              <w:t>Cannot be jumped on</w:t>
+            </w:r>
+          </w:p>
+          <w:p>
+            <w:pPr>
+              <w:pStyle w:val="ListParagraph"/>
+              <w:numPr>
+                <w:ilvl w:val="0"/>
+                <w:numId w:val="2"/>
+              </w:numPr>
+              <w:cnfStyle w:val="000000100000" w:firstRow="0" w:lastRow="0" w:firstColumn="0" w:lastColumn="0" w:oddVBand="0" w:evenVBand="0" w:oddHBand="1" w:evenHBand="0" w:firstRowFirstColumn="0" w:firstRowLastColumn="0" w:lastRowFirstColumn="0" w:lastRowLastColumn="0"/>
+            </w:pPr>
+            <w:r>
+              <w:t>Can be damaged through all attacks</w:t>
+            </w:r>
+            <w:bookmarkStart w:id="0" w:name="_GoBack"/>
+            <w:bookmarkEnd w:id="0"/>
           </w:p>
         </w:tc>
       </w:tr>

</xml_diff>